<commit_message>
Changements du livrable exec + plan soutenance + changement très léger index.php
</commit_message>
<xml_diff>
--- a/Livrables/Environnement d'exécution/Environnement.docx
+++ b/Livrables/Environnement d'exécution/Environnement.docx
@@ -1474,13 +1474,7 @@
         <w:ind w:firstLine="360"/>
       </w:pPr>
       <w:r>
-        <w:t xml:space="preserve">Nous avons choisi d’utiliser un serveur </w:t>
-      </w:r>
-      <w:r>
-        <w:t>AWS (base de données)</w:t>
-      </w:r>
-      <w:r>
-        <w:t xml:space="preserve"> en raison de son faible coût puisque nous avions déjà un compte chez eux.</w:t>
+        <w:t>Nous avons choisi d’utiliser un serveur AWS (base de données) en raison de son faible coût puisque nous avions déjà un compte chez eux.</w:t>
       </w:r>
     </w:p>
     <w:p>
@@ -1498,25 +1492,7 @@
         <w:ind w:firstLine="360"/>
       </w:pPr>
       <w:r>
-        <w:t xml:space="preserve">Nous utiliserons chacun un </w:t>
-      </w:r>
-      <w:r>
-        <w:t xml:space="preserve">serveur Web local </w:t>
-      </w:r>
-      <w:r>
-        <w:t xml:space="preserve">sur nos </w:t>
-      </w:r>
-      <w:r>
-        <w:t>machine</w:t>
-      </w:r>
-      <w:r>
-        <w:t>s</w:t>
-      </w:r>
-      <w:r>
-        <w:t xml:space="preserve"> de développement</w:t>
-      </w:r>
-      <w:r>
-        <w:t>, pour avoir un retour instantané et propre à chaque développeur, facilitant le développement en branches avec Git.</w:t>
+        <w:t>Nous utiliserons chacun un serveur Web local sur nos machines de développement, pour avoir un retour instantané et propre à chaque développeur, facilitant le développement en branches avec Git.</w:t>
       </w:r>
     </w:p>
     <w:p>
@@ -1524,19 +1500,7 @@
         <w:ind w:firstLine="360"/>
       </w:pPr>
       <w:r>
-        <w:t xml:space="preserve">Nous avons tout de même ressenti le besoin d’utiliser un </w:t>
-      </w:r>
-      <w:r>
-        <w:t xml:space="preserve">serveur distant AWS </w:t>
-      </w:r>
-      <w:r>
-        <w:t xml:space="preserve">pour </w:t>
-      </w:r>
-      <w:r>
-        <w:t>base de données</w:t>
-      </w:r>
-      <w:r>
-        <w:t xml:space="preserve">, afin d’avoir des données en commun, et permettant ainsi d’éviter de versionner la base de données sur </w:t>
+        <w:t xml:space="preserve">Nous avons tout de même ressenti le besoin d’utiliser un serveur distant AWS pour base de données, afin d’avoir des données en commun, et permettant ainsi d’éviter de versionner la base de données sur </w:t>
       </w:r>
       <w:proofErr w:type="spellStart"/>
       <w:r>
@@ -1544,19 +1508,7 @@
       </w:r>
       <w:proofErr w:type="spellEnd"/>
       <w:r>
-        <w:t>. Nous accédons au serveur</w:t>
-      </w:r>
-      <w:r>
-        <w:t xml:space="preserve"> </w:t>
-      </w:r>
-      <w:r>
-        <w:t xml:space="preserve">grâce à un </w:t>
-      </w:r>
-      <w:r>
-        <w:t>accès par tunnel SSH</w:t>
-      </w:r>
-      <w:r>
-        <w:t xml:space="preserve">, la base de données est ainsi disponible depuis </w:t>
+        <w:t xml:space="preserve">. Nous accédons au serveur grâce à un accès par tunnel SSH, la base de données est ainsi disponible depuis </w:t>
       </w:r>
       <w:proofErr w:type="spellStart"/>
       <w:r>
@@ -1662,16 +1614,7 @@
         </w:numPr>
       </w:pPr>
       <w:r>
-        <w:t xml:space="preserve">« dev » </w:t>
-      </w:r>
-      <w:r>
-        <w:t xml:space="preserve">est la branche destinée au </w:t>
-      </w:r>
-      <w:r>
-        <w:t>développement</w:t>
-      </w:r>
-      <w:r>
-        <w:t xml:space="preserve">, qui verra les </w:t>
+        <w:t xml:space="preserve">« dev » est la branche destinée au développement, qui verra les </w:t>
       </w:r>
       <w:proofErr w:type="spellStart"/>
       <w:r>
@@ -1797,10 +1740,30 @@
         <w:t xml:space="preserve"> pour le développement, et une instance</w:t>
       </w:r>
       <w:r>
-        <w:t xml:space="preserve"> Docker [IMAGE A DETERMINER]</w:t>
-      </w:r>
-      <w:r>
-        <w:t xml:space="preserve"> se chargera de sauvegarder automatiquement les données sur le serveur distant.</w:t>
+        <w:t xml:space="preserve"> </w:t>
+      </w:r>
+      <w:r>
+        <w:t xml:space="preserve">que nous avons </w:t>
+      </w:r>
+      <w:r>
+        <w:t>réalisée</w:t>
+      </w:r>
+      <w:r>
+        <w:t>, qui utilise MySQL</w:t>
+      </w:r>
+      <w:r>
+        <w:t>, et qui,</w:t>
+      </w:r>
+      <w:r>
+        <w:t xml:space="preserve"> grâce à un script pour sauvegarder automatiquement la base de données.</w:t>
+      </w:r>
+    </w:p>
+    <w:p>
+      <w:pPr>
+        <w:ind w:firstLine="360"/>
+      </w:pPr>
+      <w:r>
+        <w:t>se chargera de sauvegarder automatiquement les données sur le serveur distant.</w:t>
       </w:r>
     </w:p>
     <w:p>
@@ -1962,10 +1925,13 @@
         <w:t xml:space="preserve">Nous déploierons une image </w:t>
       </w:r>
       <w:r>
-        <w:t>Docker [IMAGE A DETERMINER]</w:t>
-      </w:r>
-      <w:r>
-        <w:t xml:space="preserve"> pour sauvegarder automatiquement la base de données.</w:t>
+        <w:t xml:space="preserve">Docker </w:t>
+      </w:r>
+      <w:r>
+        <w:t xml:space="preserve">que nous avons réalisé, qui utilise MySQL grâce à un script </w:t>
+      </w:r>
+      <w:r>
+        <w:t>pour sauvegarder automatiquement la base de données.</w:t>
       </w:r>
     </w:p>
     <w:p>
@@ -3754,7 +3720,7 @@
   <w:style w:type="paragraph" w:default="1" w:styleId="Normal">
     <w:name w:val="Normal"/>
     <w:qFormat/>
-    <w:rsid w:val="00A46B5D"/>
+    <w:rsid w:val="004A0328"/>
     <w:rPr>
       <w:rFonts w:ascii="Liberation Serif" w:hAnsi="Liberation Serif"/>
     </w:rPr>

</xml_diff>